<commit_message>
Added battery and water measurement.
</commit_message>
<xml_diff>
--- a/Deluvio/Deluvio.docx
+++ b/Deluvio/Deluvio.docx
@@ -298,17 +298,27 @@
           <w:ilvl w:val="0"/>
           <w:numId w:val="2"/>
         </w:numPr>
-      </w:pPr>
-      <w:r>
+        <w:rPr>
+          <w:strike/>
+        </w:rPr>
+      </w:pPr>
+      <w:r>
+        <w:rPr>
+          <w:strike/>
+        </w:rPr>
         <w:t xml:space="preserve">Сделать сохранение настроек в </w:t>
       </w:r>
       <w:r>
         <w:rPr>
+          <w:strike/>
           <w:lang w:val="en-US"/>
         </w:rPr>
         <w:t>EEPROM</w:t>
       </w:r>
       <w:r>
+        <w:rPr>
+          <w:strike/>
+        </w:rPr>
         <w:t>.</w:t>
       </w:r>
     </w:p>
@@ -393,11 +403,11 @@
           <w:numId w:val="2"/>
         </w:numPr>
       </w:pPr>
-      <w:r>
-        <w:t>Сделать измеритель батарейки.</w:t>
-      </w:r>
       <w:bookmarkStart w:id="0" w:name="_GoBack"/>
       <w:bookmarkEnd w:id="0"/>
+      <w:r>
+        <w:t>Сделать измеритель батарейки.</w:t>
+      </w:r>
     </w:p>
     <w:p>
       <w:pPr>
@@ -628,11 +638,6 @@
       </w:r>
     </w:p>
     <w:p>
-      <w:pPr>
-        <w:rPr>
-          <w:lang w:val="en-US"/>
-        </w:rPr>
-      </w:pPr>
       <w:r>
         <w:t xml:space="preserve">Итог: применен </w:t>
       </w:r>
@@ -695,14 +700,8 @@
       <w:pPr>
         <w:ind w:firstLine="0"/>
         <w:jc w:val="left"/>
-        <w:rPr>
-          <w:lang w:val="en-US"/>
-        </w:rPr>
-      </w:pPr>
-      <w:r>
-        <w:rPr>
-          <w:lang w:val="en-US"/>
-        </w:rPr>
+      </w:pPr>
+      <w:r>
         <w:br w:type="page"/>
       </w:r>
     </w:p>

</xml_diff>

<commit_message>
Deluvio: looks like release-candidate.
</commit_message>
<xml_diff>
--- a/Deluvio/Deluvio.docx
+++ b/Deluvio/Deluvio.docx
@@ -402,20 +402,26 @@
           <w:ilvl w:val="0"/>
           <w:numId w:val="2"/>
         </w:numPr>
-      </w:pPr>
+        <w:rPr>
+          <w:strike/>
+        </w:rPr>
+      </w:pPr>
+      <w:r>
+        <w:rPr>
+          <w:strike/>
+        </w:rPr>
+        <w:t>Сделать измеритель батарейки.</w:t>
+      </w:r>
+    </w:p>
+    <w:p>
+      <w:pPr>
+        <w:pStyle w:val="Heading1"/>
+      </w:pPr>
+      <w:r>
+        <w:t>Проблема питания</w:t>
+      </w:r>
       <w:bookmarkStart w:id="0" w:name="_GoBack"/>
       <w:bookmarkEnd w:id="0"/>
-      <w:r>
-        <w:t>Сделать измеритель батарейки.</w:t>
-      </w:r>
-    </w:p>
-    <w:p>
-      <w:pPr>
-        <w:pStyle w:val="Heading1"/>
-      </w:pPr>
-      <w:r>
-        <w:t>Проблема питания</w:t>
-      </w:r>
     </w:p>
     <w:p>
       <w:r>

</xml_diff>

<commit_message>
Deluvio Release candidate, again
</commit_message>
<xml_diff>
--- a/Deluvio/Deluvio.docx
+++ b/Deluvio/Deluvio.docx
@@ -420,500 +420,509 @@
       <w:r>
         <w:t>Проблема питания</w:t>
       </w:r>
+    </w:p>
+    <w:p>
+      <w:r>
+        <w:t xml:space="preserve">Не был учтен ток потребления стабилизатора </w:t>
+      </w:r>
+      <w:r>
+        <w:rPr>
+          <w:lang w:val="en-US"/>
+        </w:rPr>
+        <w:t>LD</w:t>
+      </w:r>
+      <w:r>
+        <w:t xml:space="preserve">1117. </w:t>
+      </w:r>
+      <w:r>
+        <w:t>А он – порядка 5.5 мА. На этом фоне потребление Меги и экрана не заметно вовсе.</w:t>
+      </w:r>
+    </w:p>
+    <w:p>
+      <w:r>
+        <w:t>Решения.</w:t>
+      </w:r>
+    </w:p>
+    <w:p>
+      <w:pPr>
+        <w:pStyle w:val="ListParagraph"/>
+        <w:numPr>
+          <w:ilvl w:val="0"/>
+          <w:numId w:val="4"/>
+        </w:numPr>
+      </w:pPr>
+      <w:r>
+        <w:t>Плюнуть. Но: 5.5 мА – это плохо: это 20 суток. Причем просто так, без всякой пользы.</w:t>
+      </w:r>
+    </w:p>
+    <w:p>
+      <w:pPr>
+        <w:pStyle w:val="ListParagraph"/>
+        <w:numPr>
+          <w:ilvl w:val="0"/>
+          <w:numId w:val="4"/>
+        </w:numPr>
+      </w:pPr>
+      <w:r>
+        <w:t>Использовать внешний БП. Но: исчезает гибкость, увеличивается цена – БП на пару ампер поди еще достань.</w:t>
+      </w:r>
+    </w:p>
+    <w:p>
+      <w:pPr>
+        <w:pStyle w:val="ListParagraph"/>
+        <w:numPr>
+          <w:ilvl w:val="0"/>
+          <w:numId w:val="4"/>
+        </w:numPr>
+      </w:pPr>
+      <w:r>
+        <w:t>Использовать внешний БП, но в качестве зарядника, а вместо батареек – аккумуляторы. Плюс – можно использовать любой маломощный БП. Минусы – то же уменьшение гибкости, вдобавок аккумуляторы всё же дорогие: +800 рублей за 8 аккумуляторов.</w:t>
+      </w:r>
+    </w:p>
+    <w:p>
+      <w:pPr>
+        <w:pStyle w:val="ListParagraph"/>
+        <w:numPr>
+          <w:ilvl w:val="0"/>
+          <w:numId w:val="4"/>
+        </w:numPr>
+      </w:pPr>
+      <w:r>
+        <w:t xml:space="preserve">Использовать </w:t>
+      </w:r>
+      <w:r>
+        <w:rPr>
+          <w:lang w:val="en-US"/>
+        </w:rPr>
+        <w:t>switch</w:t>
+      </w:r>
+      <w:r>
+        <w:t>-</w:t>
+      </w:r>
+      <w:r>
+        <w:rPr>
+          <w:lang w:val="en-US"/>
+        </w:rPr>
+        <w:t>mode</w:t>
+      </w:r>
+      <w:r>
+        <w:t xml:space="preserve"> </w:t>
+      </w:r>
+      <w:r>
+        <w:rPr>
+          <w:lang w:val="en-US"/>
+        </w:rPr>
+        <w:t>regulator</w:t>
+      </w:r>
+      <w:r>
+        <w:t xml:space="preserve">. </w:t>
+      </w:r>
+      <w:r>
+        <w:t>Усложнение и удорожание схемы, переразводка, плюс еще не факт, что КПД будет выше. Плюс еще шумы.</w:t>
+      </w:r>
+    </w:p>
+    <w:p>
+      <w:pPr>
+        <w:pStyle w:val="ListParagraph"/>
+        <w:numPr>
+          <w:ilvl w:val="0"/>
+          <w:numId w:val="4"/>
+        </w:numPr>
+      </w:pPr>
+      <w:r>
+        <w:t xml:space="preserve">Использовать </w:t>
+      </w:r>
+      <w:r>
+        <w:rPr>
+          <w:lang w:val="en-US"/>
+        </w:rPr>
+        <w:t>MAX</w:t>
+      </w:r>
+      <w:r>
+        <w:t>88</w:t>
+      </w:r>
+      <w:r>
+        <w:t>80</w:t>
+      </w:r>
+      <w:r>
+        <w:t>-8881</w:t>
+      </w:r>
+      <w:r>
+        <w:t xml:space="preserve">. </w:t>
+      </w:r>
+      <w:r>
+        <w:t xml:space="preserve">Линейный регулятор, </w:t>
+      </w:r>
+      <w:r>
+        <w:t xml:space="preserve">3.5 </w:t>
+      </w:r>
+      <w:r>
+        <w:t>микроампер, от 12 В. Минус</w:t>
+      </w:r>
+      <w:r>
+        <w:t>ы:</w:t>
+      </w:r>
+      <w:r>
+        <w:t xml:space="preserve"> в перспективе переразводка платы, </w:t>
+      </w:r>
+      <w:r>
+        <w:t>плюс он еще 58 р от 20 штук.</w:t>
+      </w:r>
+    </w:p>
+    <w:p>
+      <w:pPr>
+        <w:pStyle w:val="ListParagraph"/>
+        <w:numPr>
+          <w:ilvl w:val="0"/>
+          <w:numId w:val="4"/>
+        </w:numPr>
+      </w:pPr>
+      <w:r>
+        <w:t xml:space="preserve">Использовать ААТ3221, и при этом снизить напряжение питания до 6 В и количество батареек до четырех. </w:t>
+      </w:r>
+      <w:r>
+        <w:t>Проверено: когда напряжение падает ниже 6В, перестает работать ключ. Мотор работает, но сильно дольше поднимает воду вверх. Отказаться от ключа не хочется, потому что у него куча защит по КЗ, перегреву и проч.</w:t>
+      </w:r>
+    </w:p>
+    <w:p>
+      <w:pPr>
+        <w:pStyle w:val="ListParagraph"/>
+        <w:numPr>
+          <w:ilvl w:val="0"/>
+          <w:numId w:val="4"/>
+        </w:numPr>
+      </w:pPr>
+      <w:r>
+        <w:t>Использовать ААТ3221, и при этом использовать часть батареек для цифровой части, а все – для силовой. Минус: батарейки будут разряжаться неравномерно. С другой стороны, там такие токи, что по сравнению с мотором их можно не считать.</w:t>
+      </w:r>
+    </w:p>
+    <w:p>
+      <w:pPr>
+        <w:pStyle w:val="ListParagraph"/>
+        <w:numPr>
+          <w:ilvl w:val="0"/>
+          <w:numId w:val="4"/>
+        </w:numPr>
+      </w:pPr>
+      <w:r>
+        <w:t xml:space="preserve">То же, только запитать всё от двух батареек и убрать регулятор вовсе. Плюсы: снижение цены, простота реализации. Минус: при просадке по питанию рискуем начать питаться от литиевой батарейки. </w:t>
+      </w:r>
+    </w:p>
+    <w:p>
+      <w:pPr>
+        <w:pStyle w:val="ListParagraph"/>
+        <w:numPr>
+          <w:ilvl w:val="0"/>
+          <w:numId w:val="4"/>
+        </w:numPr>
+      </w:pPr>
+      <w:r>
+        <w:t xml:space="preserve">Использовать вообще отдельные батарейки для цифровой части. Минус: их придется дополнительно мерять, или не мерять вовсе; кроме того, </w:t>
+      </w:r>
+      <w:r>
+        <w:t>дополнительные батарейки не влезаю</w:t>
+      </w:r>
+      <w:r>
+        <w:t>т в</w:t>
+      </w:r>
+      <w:r>
+        <w:t xml:space="preserve"> нынешний</w:t>
+      </w:r>
+      <w:r>
+        <w:t xml:space="preserve"> корпус</w:t>
+      </w:r>
+      <w:r>
+        <w:t>. А при двух получим в итоге просадку по питанию.</w:t>
+      </w:r>
+      <w:r>
+        <w:t xml:space="preserve"> Плюс: они будут жить очень долго</w:t>
+      </w:r>
+      <w:r>
+        <w:t>, и они никак не связаны с силовой частью.</w:t>
+      </w:r>
+    </w:p>
+    <w:p>
+      <w:r>
+        <w:t xml:space="preserve">Итог: применен </w:t>
+      </w:r>
+      <w:r>
+        <w:rPr>
+          <w:lang w:val="en-US"/>
+        </w:rPr>
+        <w:t>TPS</w:t>
+      </w:r>
+      <w:r>
+        <w:t xml:space="preserve">71533. </w:t>
+      </w:r>
+      <w:r>
+        <w:rPr>
+          <w:lang w:val="en-US"/>
+        </w:rPr>
+        <w:t>Iq</w:t>
+      </w:r>
+      <w:r>
+        <w:t xml:space="preserve"> = 3.5</w:t>
+      </w:r>
+      <w:r>
+        <w:rPr>
+          <w:lang w:val="en-US"/>
+        </w:rPr>
+        <w:t>uA</w:t>
+      </w:r>
+      <w:r>
+        <w:t xml:space="preserve">, </w:t>
+      </w:r>
+      <w:r>
+        <w:rPr>
+          <w:lang w:val="en-US"/>
+        </w:rPr>
+        <w:t>Uin</w:t>
+      </w:r>
+      <w:r>
+        <w:t xml:space="preserve"> </w:t>
+      </w:r>
+      <w:r>
+        <w:rPr>
+          <w:lang w:val="en-US"/>
+        </w:rPr>
+        <w:t>max</w:t>
+      </w:r>
+      <w:r>
+        <w:t xml:space="preserve"> = 24</w:t>
+      </w:r>
+      <w:r>
+        <w:rPr>
+          <w:lang w:val="en-US"/>
+        </w:rPr>
+        <w:t>V</w:t>
+      </w:r>
+      <w:r>
+        <w:t>.</w:t>
+      </w:r>
+    </w:p>
+    <w:p>
+      <w:pPr>
+        <w:ind w:firstLine="0"/>
+        <w:jc w:val="left"/>
+      </w:pPr>
+      <w:r>
+        <w:br w:type="page"/>
+      </w:r>
+    </w:p>
+    <w:p>
+      <w:pPr>
+        <w:pStyle w:val="Heading1"/>
+      </w:pPr>
+      <w:r>
+        <w:rPr>
+          <w:lang w:val="en-US"/>
+        </w:rPr>
+        <w:lastRenderedPageBreak/>
+        <w:t>Knowledge</w:t>
+      </w:r>
+      <w:r>
+        <w:t xml:space="preserve"> </w:t>
+      </w:r>
+      <w:r>
+        <w:rPr>
+          <w:lang w:val="en-US"/>
+        </w:rPr>
+        <w:t>base</w:t>
+      </w:r>
+    </w:p>
+    <w:p>
+      <w:r>
+        <w:t xml:space="preserve">Сенсоры требуют глобального отключения </w:t>
+      </w:r>
+      <w:r>
+        <w:rPr>
+          <w:lang w:val="en-US"/>
+        </w:rPr>
+        <w:t>PULL</w:t>
+      </w:r>
+      <w:r>
+        <w:t>-</w:t>
+      </w:r>
+      <w:r>
+        <w:rPr>
+          <w:lang w:val="en-US"/>
+        </w:rPr>
+        <w:t>UP</w:t>
+      </w:r>
+      <w:r>
+        <w:t xml:space="preserve">. </w:t>
+      </w:r>
+      <w:r>
+        <w:t>Будьте бдительны.</w:t>
+      </w:r>
+    </w:p>
+    <w:p>
+      <w:pPr>
+        <w:pStyle w:val="Heading1"/>
+        <w:rPr>
+          <w:lang w:val="en-US"/>
+        </w:rPr>
+      </w:pPr>
+      <w:r>
+        <w:rPr>
+          <w:lang w:val="en-US"/>
+        </w:rPr>
+        <w:t>Errata</w:t>
+      </w:r>
+    </w:p>
+    <w:p>
+      <w:pPr>
+        <w:pStyle w:val="ListParagraph"/>
+        <w:numPr>
+          <w:ilvl w:val="0"/>
+          <w:numId w:val="5"/>
+        </w:numPr>
+        <w:rPr>
+          <w:lang w:val="en-US"/>
+        </w:rPr>
+      </w:pPr>
+      <w:r>
+        <w:t xml:space="preserve">Переразвести под </w:t>
+      </w:r>
+      <w:r>
+        <w:rPr>
+          <w:lang w:val="en-US"/>
+        </w:rPr>
+        <w:t>TPS71533.</w:t>
+      </w:r>
+    </w:p>
+    <w:p>
+      <w:pPr>
+        <w:pStyle w:val="ListParagraph"/>
+        <w:numPr>
+          <w:ilvl w:val="0"/>
+          <w:numId w:val="5"/>
+        </w:numPr>
+      </w:pPr>
+      <w:r>
+        <w:t xml:space="preserve">Убрать аварийные светодиоды и резисторы </w:t>
+      </w:r>
+      <w:r>
+        <w:rPr>
+          <w:lang w:val="en-US"/>
+        </w:rPr>
+        <w:t>R</w:t>
+      </w:r>
+      <w:r>
+        <w:t>19, 20, 21, 22; 15, 16, 17,</w:t>
+      </w:r>
+      <w:r>
+        <w:t xml:space="preserve"> 18. </w:t>
+      </w:r>
+      <w:r>
+        <w:t>Вместо этого соединить все выводы 3 ключей и ввести их в мегу. Аварию отображать на экране.</w:t>
+      </w:r>
+    </w:p>
+    <w:p>
+      <w:pPr>
+        <w:pStyle w:val="ListParagraph"/>
+        <w:numPr>
+          <w:ilvl w:val="0"/>
+          <w:numId w:val="5"/>
+        </w:numPr>
+      </w:pPr>
+      <w:r>
+        <w:t xml:space="preserve">Убрать </w:t>
+      </w:r>
+      <w:r>
+        <w:rPr>
+          <w:lang w:val="en-US"/>
+        </w:rPr>
+        <w:t>R23, 24, 25, 26.</w:t>
+      </w:r>
+    </w:p>
+    <w:p>
+      <w:pPr>
+        <w:pStyle w:val="ListParagraph"/>
+        <w:numPr>
+          <w:ilvl w:val="0"/>
+          <w:numId w:val="5"/>
+        </w:numPr>
+      </w:pPr>
+      <w:r>
+        <w:rPr>
+          <w:lang w:val="en-US"/>
+        </w:rPr>
+        <w:t>R</w:t>
+      </w:r>
+      <w:r>
+        <w:t xml:space="preserve">7 </w:t>
+      </w:r>
+      <w:r>
+        <w:t>ставить ом 100.</w:t>
+      </w:r>
+    </w:p>
+    <w:p>
+      <w:pPr>
+        <w:pStyle w:val="ListParagraph"/>
+        <w:numPr>
+          <w:ilvl w:val="0"/>
+          <w:numId w:val="5"/>
+        </w:numPr>
+      </w:pPr>
+      <w:r>
+        <w:t>Переместить пищалку влево вниз.</w:t>
+      </w:r>
+    </w:p>
+    <w:p>
+      <w:pPr>
+        <w:pStyle w:val="ListParagraph"/>
+        <w:numPr>
+          <w:ilvl w:val="0"/>
+          <w:numId w:val="5"/>
+        </w:numPr>
+      </w:pPr>
+      <w:r>
+        <w:t xml:space="preserve">Переместить </w:t>
+      </w:r>
+      <w:r>
+        <w:rPr>
+          <w:lang w:val="en-US"/>
+        </w:rPr>
+        <w:t xml:space="preserve">JTAG </w:t>
+      </w:r>
+      <w:r>
+        <w:t>вниз.</w:t>
+      </w:r>
+    </w:p>
+    <w:p>
+      <w:pPr>
+        <w:pStyle w:val="ListParagraph"/>
+        <w:numPr>
+          <w:ilvl w:val="0"/>
+          <w:numId w:val="5"/>
+        </w:numPr>
+      </w:pPr>
+      <w:r>
+        <w:t xml:space="preserve">Заменить резистор </w:t>
+      </w:r>
+      <w:r>
+        <w:rPr>
+          <w:lang w:val="en-US"/>
+        </w:rPr>
+        <w:t>R</w:t>
+      </w:r>
+      <w:r>
+        <w:t xml:space="preserve">8 </w:t>
+      </w:r>
+      <w:r>
+        <w:t>на конденсатор 1</w:t>
+      </w:r>
+      <w:r>
+        <w:rPr>
+          <w:lang w:val="en-US"/>
+        </w:rPr>
+        <w:t>.0</w:t>
+      </w:r>
       <w:bookmarkStart w:id="0" w:name="_GoBack"/>
       <w:bookmarkEnd w:id="0"/>
-    </w:p>
-    <w:p>
-      <w:r>
-        <w:t xml:space="preserve">Не был учтен ток потребления стабилизатора </w:t>
-      </w:r>
-      <w:r>
-        <w:rPr>
-          <w:lang w:val="en-US"/>
-        </w:rPr>
-        <w:t>LD</w:t>
-      </w:r>
-      <w:r>
-        <w:t xml:space="preserve">1117. </w:t>
-      </w:r>
-      <w:r>
-        <w:t>А он – порядка 5.5 мА. На этом фоне потребление Меги и экрана не заметно вовсе.</w:t>
-      </w:r>
-    </w:p>
-    <w:p>
-      <w:r>
-        <w:t>Решения.</w:t>
-      </w:r>
-    </w:p>
-    <w:p>
-      <w:pPr>
-        <w:pStyle w:val="ListParagraph"/>
-        <w:numPr>
-          <w:ilvl w:val="0"/>
-          <w:numId w:val="4"/>
-        </w:numPr>
-      </w:pPr>
-      <w:r>
-        <w:t>Плюнуть. Но: 5.5 мА – это плохо: это 20 суток. Причем просто так, без всякой пользы.</w:t>
-      </w:r>
-    </w:p>
-    <w:p>
-      <w:pPr>
-        <w:pStyle w:val="ListParagraph"/>
-        <w:numPr>
-          <w:ilvl w:val="0"/>
-          <w:numId w:val="4"/>
-        </w:numPr>
-      </w:pPr>
-      <w:r>
-        <w:t>Использовать внешний БП. Но: исчезает гибкость, увеличивается цена – БП на пару ампер поди еще достань.</w:t>
-      </w:r>
-    </w:p>
-    <w:p>
-      <w:pPr>
-        <w:pStyle w:val="ListParagraph"/>
-        <w:numPr>
-          <w:ilvl w:val="0"/>
-          <w:numId w:val="4"/>
-        </w:numPr>
-      </w:pPr>
-      <w:r>
-        <w:t>Использовать внешний БП, но в качестве зарядника, а вместо батареек – аккумуляторы. Плюс – можно использовать любой маломощный БП. Минусы – то же уменьшение гибкости, вдобавок аккумуляторы всё же дорогие: +800 рублей за 8 аккумуляторов.</w:t>
-      </w:r>
-    </w:p>
-    <w:p>
-      <w:pPr>
-        <w:pStyle w:val="ListParagraph"/>
-        <w:numPr>
-          <w:ilvl w:val="0"/>
-          <w:numId w:val="4"/>
-        </w:numPr>
-      </w:pPr>
-      <w:r>
-        <w:t xml:space="preserve">Использовать </w:t>
-      </w:r>
-      <w:r>
-        <w:rPr>
-          <w:lang w:val="en-US"/>
-        </w:rPr>
-        <w:t>switch</w:t>
-      </w:r>
-      <w:r>
-        <w:t>-</w:t>
-      </w:r>
-      <w:r>
-        <w:rPr>
-          <w:lang w:val="en-US"/>
-        </w:rPr>
-        <w:t>mode</w:t>
-      </w:r>
-      <w:r>
-        <w:t xml:space="preserve"> </w:t>
-      </w:r>
-      <w:r>
-        <w:rPr>
-          <w:lang w:val="en-US"/>
-        </w:rPr>
-        <w:t>regulator</w:t>
-      </w:r>
-      <w:r>
-        <w:t xml:space="preserve">. </w:t>
-      </w:r>
-      <w:r>
-        <w:t>Усложнение и удорожание схемы, переразводка, плюс еще не факт, что КПД будет выше. Плюс еще шумы.</w:t>
-      </w:r>
-    </w:p>
-    <w:p>
-      <w:pPr>
-        <w:pStyle w:val="ListParagraph"/>
-        <w:numPr>
-          <w:ilvl w:val="0"/>
-          <w:numId w:val="4"/>
-        </w:numPr>
-      </w:pPr>
-      <w:r>
-        <w:t xml:space="preserve">Использовать </w:t>
-      </w:r>
-      <w:r>
-        <w:rPr>
-          <w:lang w:val="en-US"/>
-        </w:rPr>
-        <w:t>MAX</w:t>
-      </w:r>
-      <w:r>
-        <w:t>88</w:t>
-      </w:r>
-      <w:r>
-        <w:t>80</w:t>
-      </w:r>
-      <w:r>
-        <w:t>-8881</w:t>
-      </w:r>
-      <w:r>
-        <w:t xml:space="preserve">. </w:t>
-      </w:r>
-      <w:r>
-        <w:t xml:space="preserve">Линейный регулятор, </w:t>
-      </w:r>
-      <w:r>
-        <w:t xml:space="preserve">3.5 </w:t>
-      </w:r>
-      <w:r>
-        <w:t>микроампер, от 12 В. Минус</w:t>
-      </w:r>
-      <w:r>
-        <w:t>ы:</w:t>
-      </w:r>
-      <w:r>
-        <w:t xml:space="preserve"> в перспективе переразводка платы, </w:t>
-      </w:r>
-      <w:r>
-        <w:t>плюс он еще 58 р от 20 штук.</w:t>
-      </w:r>
-    </w:p>
-    <w:p>
-      <w:pPr>
-        <w:pStyle w:val="ListParagraph"/>
-        <w:numPr>
-          <w:ilvl w:val="0"/>
-          <w:numId w:val="4"/>
-        </w:numPr>
-      </w:pPr>
-      <w:r>
-        <w:t xml:space="preserve">Использовать ААТ3221, и при этом снизить напряжение питания до 6 В и количество батареек до четырех. </w:t>
-      </w:r>
-      <w:r>
-        <w:t>Проверено: когда напряжение падает ниже 6В, перестает работать ключ. Мотор работает, но сильно дольше поднимает воду вверх. Отказаться от ключа не хочется, потому что у него куча защит по КЗ, перегреву и проч.</w:t>
-      </w:r>
-    </w:p>
-    <w:p>
-      <w:pPr>
-        <w:pStyle w:val="ListParagraph"/>
-        <w:numPr>
-          <w:ilvl w:val="0"/>
-          <w:numId w:val="4"/>
-        </w:numPr>
-      </w:pPr>
-      <w:r>
-        <w:t>Использовать ААТ3221, и при этом использовать часть батареек для цифровой части, а все – для силовой. Минус: батарейки будут разряжаться неравномерно. С другой стороны, там такие токи, что по сравнению с мотором их можно не считать.</w:t>
-      </w:r>
-    </w:p>
-    <w:p>
-      <w:pPr>
-        <w:pStyle w:val="ListParagraph"/>
-        <w:numPr>
-          <w:ilvl w:val="0"/>
-          <w:numId w:val="4"/>
-        </w:numPr>
-      </w:pPr>
-      <w:r>
-        <w:t xml:space="preserve">То же, только запитать всё от двух батареек и убрать регулятор вовсе. Плюсы: снижение цены, простота реализации. Минус: при просадке по питанию рискуем начать питаться от литиевой батарейки. </w:t>
-      </w:r>
-    </w:p>
-    <w:p>
-      <w:pPr>
-        <w:pStyle w:val="ListParagraph"/>
-        <w:numPr>
-          <w:ilvl w:val="0"/>
-          <w:numId w:val="4"/>
-        </w:numPr>
-      </w:pPr>
-      <w:r>
-        <w:t xml:space="preserve">Использовать вообще отдельные батарейки для цифровой части. Минус: их придется дополнительно мерять, или не мерять вовсе; кроме того, </w:t>
-      </w:r>
-      <w:r>
-        <w:t>дополнительные батарейки не влезаю</w:t>
-      </w:r>
-      <w:r>
-        <w:t>т в</w:t>
-      </w:r>
-      <w:r>
-        <w:t xml:space="preserve"> нынешний</w:t>
-      </w:r>
-      <w:r>
-        <w:t xml:space="preserve"> корпус</w:t>
-      </w:r>
-      <w:r>
-        <w:t>. А при двух получим в итоге просадку по питанию.</w:t>
-      </w:r>
-      <w:r>
-        <w:t xml:space="preserve"> Плюс: они будут жить очень долго</w:t>
-      </w:r>
-      <w:r>
-        <w:t>, и они никак не связаны с силовой частью.</w:t>
-      </w:r>
-    </w:p>
-    <w:p>
-      <w:r>
-        <w:t xml:space="preserve">Итог: применен </w:t>
-      </w:r>
-      <w:r>
-        <w:rPr>
-          <w:lang w:val="en-US"/>
-        </w:rPr>
-        <w:t>TPS</w:t>
-      </w:r>
-      <w:r>
-        <w:t xml:space="preserve">71533. </w:t>
-      </w:r>
-      <w:r>
-        <w:rPr>
-          <w:lang w:val="en-US"/>
-        </w:rPr>
-        <w:t>Iq</w:t>
-      </w:r>
-      <w:r>
-        <w:t xml:space="preserve"> = 3.5</w:t>
-      </w:r>
-      <w:r>
-        <w:rPr>
-          <w:lang w:val="en-US"/>
-        </w:rPr>
-        <w:t>uA</w:t>
-      </w:r>
-      <w:r>
-        <w:t xml:space="preserve">, </w:t>
-      </w:r>
-      <w:r>
-        <w:rPr>
-          <w:lang w:val="en-US"/>
-        </w:rPr>
-        <w:t>Uin</w:t>
-      </w:r>
-      <w:r>
-        <w:t xml:space="preserve"> </w:t>
-      </w:r>
-      <w:r>
-        <w:rPr>
-          <w:lang w:val="en-US"/>
-        </w:rPr>
-        <w:t>max</w:t>
-      </w:r>
-      <w:r>
-        <w:t xml:space="preserve"> = 24</w:t>
-      </w:r>
-      <w:r>
-        <w:rPr>
-          <w:lang w:val="en-US"/>
-        </w:rPr>
-        <w:t>V</w:t>
-      </w:r>
       <w:r>
         <w:t>.</w:t>
-      </w:r>
-    </w:p>
-    <w:p>
-      <w:pPr>
-        <w:ind w:firstLine="0"/>
-        <w:jc w:val="left"/>
-      </w:pPr>
-      <w:r>
-        <w:br w:type="page"/>
-      </w:r>
-    </w:p>
-    <w:p>
-      <w:pPr>
-        <w:pStyle w:val="Heading1"/>
-      </w:pPr>
-      <w:r>
-        <w:rPr>
-          <w:lang w:val="en-US"/>
-        </w:rPr>
-        <w:lastRenderedPageBreak/>
-        <w:t>Knowledge</w:t>
-      </w:r>
-      <w:r>
-        <w:t xml:space="preserve"> </w:t>
-      </w:r>
-      <w:r>
-        <w:rPr>
-          <w:lang w:val="en-US"/>
-        </w:rPr>
-        <w:t>base</w:t>
-      </w:r>
-    </w:p>
-    <w:p>
-      <w:r>
-        <w:t xml:space="preserve">Сенсоры требуют глобального отключения </w:t>
-      </w:r>
-      <w:r>
-        <w:rPr>
-          <w:lang w:val="en-US"/>
-        </w:rPr>
-        <w:t>PULL</w:t>
-      </w:r>
-      <w:r>
-        <w:t>-</w:t>
-      </w:r>
-      <w:r>
-        <w:rPr>
-          <w:lang w:val="en-US"/>
-        </w:rPr>
-        <w:t>UP</w:t>
-      </w:r>
-      <w:r>
-        <w:t xml:space="preserve">. </w:t>
-      </w:r>
-      <w:r>
-        <w:t>Будьте бдительны.</w:t>
-      </w:r>
-    </w:p>
-    <w:p>
-      <w:pPr>
-        <w:pStyle w:val="Heading1"/>
-        <w:rPr>
-          <w:lang w:val="en-US"/>
-        </w:rPr>
-      </w:pPr>
-      <w:r>
-        <w:rPr>
-          <w:lang w:val="en-US"/>
-        </w:rPr>
-        <w:t>Errata</w:t>
-      </w:r>
-    </w:p>
-    <w:p>
-      <w:pPr>
-        <w:pStyle w:val="ListParagraph"/>
-        <w:numPr>
-          <w:ilvl w:val="0"/>
-          <w:numId w:val="5"/>
-        </w:numPr>
-        <w:rPr>
-          <w:lang w:val="en-US"/>
-        </w:rPr>
-      </w:pPr>
-      <w:r>
-        <w:t xml:space="preserve">Переразвести под </w:t>
-      </w:r>
-      <w:r>
-        <w:rPr>
-          <w:lang w:val="en-US"/>
-        </w:rPr>
-        <w:t>TPS71533.</w:t>
-      </w:r>
-    </w:p>
-    <w:p>
-      <w:pPr>
-        <w:pStyle w:val="ListParagraph"/>
-        <w:numPr>
-          <w:ilvl w:val="0"/>
-          <w:numId w:val="5"/>
-        </w:numPr>
-      </w:pPr>
-      <w:r>
-        <w:t xml:space="preserve">Убрать аварийные светодиоды и резисторы </w:t>
-      </w:r>
-      <w:r>
-        <w:rPr>
-          <w:lang w:val="en-US"/>
-        </w:rPr>
-        <w:t>R</w:t>
-      </w:r>
-      <w:r>
-        <w:t>19, 20, 21, 22; 15, 16, 17,</w:t>
-      </w:r>
-      <w:r>
-        <w:t xml:space="preserve"> 18. </w:t>
-      </w:r>
-      <w:r>
-        <w:t>Вместо этого соединить все выводы 3 ключей и ввести их в мегу. Аварию отображать на экране.</w:t>
-      </w:r>
-    </w:p>
-    <w:p>
-      <w:pPr>
-        <w:pStyle w:val="ListParagraph"/>
-        <w:numPr>
-          <w:ilvl w:val="0"/>
-          <w:numId w:val="5"/>
-        </w:numPr>
-      </w:pPr>
-      <w:r>
-        <w:t xml:space="preserve">Убрать </w:t>
-      </w:r>
-      <w:r>
-        <w:rPr>
-          <w:lang w:val="en-US"/>
-        </w:rPr>
-        <w:t>R23, 24, 25, 26.</w:t>
-      </w:r>
-    </w:p>
-    <w:p>
-      <w:pPr>
-        <w:pStyle w:val="ListParagraph"/>
-        <w:numPr>
-          <w:ilvl w:val="0"/>
-          <w:numId w:val="5"/>
-        </w:numPr>
-      </w:pPr>
-      <w:r>
-        <w:rPr>
-          <w:lang w:val="en-US"/>
-        </w:rPr>
-        <w:t>R</w:t>
-      </w:r>
-      <w:r>
-        <w:t xml:space="preserve">7 </w:t>
-      </w:r>
-      <w:r>
-        <w:t>ставить ом 100.</w:t>
-      </w:r>
-    </w:p>
-    <w:p>
-      <w:pPr>
-        <w:pStyle w:val="ListParagraph"/>
-        <w:numPr>
-          <w:ilvl w:val="0"/>
-          <w:numId w:val="5"/>
-        </w:numPr>
-      </w:pPr>
-      <w:r>
-        <w:t>Переместить пищалку влево вниз.</w:t>
-      </w:r>
-    </w:p>
-    <w:p>
-      <w:pPr>
-        <w:pStyle w:val="ListParagraph"/>
-        <w:numPr>
-          <w:ilvl w:val="0"/>
-          <w:numId w:val="5"/>
-        </w:numPr>
-      </w:pPr>
-      <w:r>
-        <w:t xml:space="preserve">Переместить </w:t>
-      </w:r>
-      <w:r>
-        <w:rPr>
-          <w:lang w:val="en-US"/>
-        </w:rPr>
-        <w:t xml:space="preserve">JTAG </w:t>
-      </w:r>
-      <w:r>
-        <w:t>вниз.</w:t>
-      </w:r>
-    </w:p>
-    <w:p>
-      <w:pPr>
-        <w:pStyle w:val="ListParagraph"/>
-        <w:numPr>
-          <w:ilvl w:val="0"/>
-          <w:numId w:val="5"/>
-        </w:numPr>
-      </w:pPr>
-      <w:r>
-        <w:t xml:space="preserve">Заменить резистор </w:t>
-      </w:r>
-      <w:r>
-        <w:rPr>
-          <w:lang w:val="en-US"/>
-        </w:rPr>
-        <w:t>R</w:t>
-      </w:r>
-      <w:r>
-        <w:t xml:space="preserve">8 </w:t>
-      </w:r>
-      <w:r>
-        <w:t>на конденсатор 0.1.</w:t>
       </w:r>
     </w:p>
     <w:sectPr>

</xml_diff>